<commit_message>
Combined API Walkthrough and system architecture
</commit_message>
<xml_diff>
--- a/doc/docx/Developer guide.docx
+++ b/doc/docx/Developer guide.docx
@@ -1019,12 +1019,7 @@
             <w:pStyle w:val="TOCHeading"/>
           </w:pPr>
           <w:r>
-            <w:t>Table of Con</w:t>
-          </w:r>
-          <w:bookmarkStart w:id="0" w:name="_GoBack"/>
-          <w:bookmarkEnd w:id="0"/>
-          <w:r>
-            <w:t>tents</w:t>
+            <w:t>Table of Contents</w:t>
           </w:r>
         </w:p>
         <w:p>
@@ -1289,7 +1284,7 @@
           <w:lang w:val="en-US"/>
         </w:rPr>
       </w:pPr>
-      <w:bookmarkStart w:id="1" w:name="_Toc338709033"/>
+      <w:bookmarkStart w:id="0" w:name="_Toc338709033"/>
       <w:r>
         <w:rPr>
           <w:lang w:val="en-US"/>
@@ -1309,6 +1304,77 @@
         </w:rPr>
         <w:t xml:space="preserve"> guide</w:t>
       </w:r>
+      <w:bookmarkEnd w:id="0"/>
+    </w:p>
+    <w:p>
+      <w:pPr>
+        <w:rPr>
+          <w:lang w:val="en-US"/>
+        </w:rPr>
+      </w:pPr>
+      <w:r>
+        <w:rPr>
+          <w:lang w:val="en-US"/>
+        </w:rPr>
+        <w:t>Spang is an API</w:t>
+      </w:r>
+      <w:r>
+        <w:rPr>
+          <w:lang w:val="en-US"/>
+        </w:rPr>
+        <w:t xml:space="preserve"> which is</w:t>
+      </w:r>
+      <w:r>
+        <w:rPr>
+          <w:lang w:val="en-US"/>
+        </w:rPr>
+        <w:t xml:space="preserve"> intended to enable and simplify the communication of data </w:t>
+      </w:r>
+      <w:r>
+        <w:rPr>
+          <w:lang w:val="en-US"/>
+        </w:rPr>
+        <w:t>between</w:t>
+      </w:r>
+      <w:r>
+        <w:rPr>
+          <w:lang w:val="en-US"/>
+        </w:rPr>
+        <w:t xml:space="preserve"> an android device </w:t>
+      </w:r>
+      <w:r>
+        <w:rPr>
+          <w:lang w:val="en-US"/>
+        </w:rPr>
+        <w:t xml:space="preserve">and </w:t>
+      </w:r>
+      <w:r>
+        <w:rPr>
+          <w:lang w:val="en-US"/>
+        </w:rPr>
+        <w:t xml:space="preserve">a computer. </w:t>
+      </w:r>
+      <w:r>
+        <w:rPr>
+          <w:lang w:val="en-US"/>
+        </w:rPr>
+        <w:t xml:space="preserve"> For API documentation, please refer to the document</w:t>
+      </w:r>
+      <w:r>
+        <w:rPr>
+          <w:i/>
+          <w:lang w:val="en-US"/>
+        </w:rPr>
+        <w:t xml:space="preserve"> “API Walkthrough.pdf</w:t>
+      </w:r>
+      <w:r>
+        <w:rPr>
+          <w:i/>
+          <w:lang w:val="en-US"/>
+        </w:rPr>
+        <w:t>”.</w:t>
+      </w:r>
+      <w:bookmarkStart w:id="1" w:name="_GoBack"/>
       <w:bookmarkEnd w:id="1"/>
     </w:p>
     <w:p>
@@ -1321,130 +1387,41 @@
         <w:rPr>
           <w:lang w:val="en-US"/>
         </w:rPr>
-        <w:t>Spang is an API</w:t>
-      </w:r>
-      <w:r>
-        <w:rPr>
-          <w:lang w:val="en-US"/>
-        </w:rPr>
-        <w:t xml:space="preserve"> which is</w:t>
-      </w:r>
-      <w:r>
-        <w:rPr>
-          <w:lang w:val="en-US"/>
-        </w:rPr>
-        <w:t xml:space="preserve"> intended to enable and simplify the communication of data </w:t>
-      </w:r>
-      <w:r>
-        <w:rPr>
-          <w:lang w:val="en-US"/>
-        </w:rPr>
-        <w:t>between</w:t>
-      </w:r>
-      <w:r>
-        <w:rPr>
-          <w:lang w:val="en-US"/>
-        </w:rPr>
-        <w:t xml:space="preserve"> an android device </w:t>
-      </w:r>
-      <w:r>
-        <w:rPr>
-          <w:lang w:val="en-US"/>
-        </w:rPr>
-        <w:t xml:space="preserve">and </w:t>
-      </w:r>
-      <w:r>
-        <w:rPr>
-          <w:lang w:val="en-US"/>
-        </w:rPr>
-        <w:t xml:space="preserve">a computer. </w:t>
-      </w:r>
-      <w:r>
-        <w:rPr>
-          <w:lang w:val="en-US"/>
-        </w:rPr>
-        <w:t xml:space="preserve">Just include the Spang </w:t>
-      </w:r>
-      <w:r>
-        <w:rPr>
-          <w:i/>
-          <w:lang w:val="en-US"/>
-        </w:rPr>
-        <w:t>jar</w:t>
-      </w:r>
-      <w:r>
-        <w:rPr>
-          <w:lang w:val="en-US"/>
-        </w:rPr>
-        <w:t xml:space="preserve"> in your android project and the Spang </w:t>
-      </w:r>
-      <w:proofErr w:type="spellStart"/>
-      <w:r>
-        <w:rPr>
-          <w:i/>
-          <w:lang w:val="en-US"/>
-        </w:rPr>
-        <w:t>dll</w:t>
-      </w:r>
-      <w:proofErr w:type="spellEnd"/>
-      <w:r>
-        <w:rPr>
-          <w:lang w:val="en-US"/>
-        </w:rPr>
-        <w:t xml:space="preserve"> in your windows application project and follow our </w:t>
-      </w:r>
-      <w:r>
-        <w:rPr>
-          <w:lang w:val="en-US"/>
-        </w:rPr>
-        <w:t>API</w:t>
-      </w:r>
-      <w:r>
-        <w:rPr>
-          <w:lang w:val="en-US"/>
-        </w:rPr>
-        <w:t xml:space="preserve"> documentation.</w:t>
+        <w:t>Please note that t</w:t>
+      </w:r>
+      <w:r>
+        <w:rPr>
+          <w:lang w:val="en-US"/>
+        </w:rPr>
+        <w:t xml:space="preserve">he android application requires that the host computer is running the console application </w:t>
+      </w:r>
+      <w:r>
+        <w:rPr>
+          <w:iCs/>
+          <w:lang w:val="en-US"/>
+        </w:rPr>
+        <w:t>“Spang/Release/Final/Spang-PC/Spang-PC.exe”</w:t>
+      </w:r>
+      <w:r>
+        <w:rPr>
+          <w:iCs/>
+          <w:lang w:val="en-US"/>
+        </w:rPr>
+        <w:t xml:space="preserve"> in order to connect to it.</w:t>
       </w:r>
     </w:p>
     <w:p>
       <w:pPr>
-        <w:pStyle w:val="Heading2"/>
-        <w:rPr>
-          <w:lang w:val="en-US"/>
-        </w:rPr>
-      </w:pPr>
-      <w:bookmarkStart w:id="2" w:name="_Toc338709034"/>
-      <w:r>
-        <w:rPr>
-          <w:lang w:val="en-US"/>
-        </w:rPr>
-        <w:t>What you can do</w:t>
-      </w:r>
-      <w:bookmarkEnd w:id="2"/>
-    </w:p>
-    <w:p>
-      <w:pPr>
-        <w:rPr>
-          <w:lang w:val="en-US"/>
-        </w:rPr>
-      </w:pPr>
-      <w:r>
-        <w:rPr>
-          <w:lang w:val="en-US"/>
-        </w:rPr>
-        <w:t xml:space="preserve">Use the </w:t>
-      </w:r>
-      <w:r>
-        <w:rPr>
-          <w:lang w:val="en-US"/>
-        </w:rPr>
-        <w:t xml:space="preserve">android-side </w:t>
-      </w:r>
-      <w:r>
-        <w:rPr>
-          <w:lang w:val="en-US"/>
-        </w:rPr>
-        <w:t>API to</w:t>
+        <w:pStyle w:val="Heading3"/>
+        <w:rPr>
+          <w:lang w:val="en-US"/>
+        </w:rPr>
+      </w:pPr>
+      <w:r>
+        <w:rPr>
+          <w:lang w:val="en-US"/>
+        </w:rPr>
+        <w:t xml:space="preserve">Prerequisites </w:t>
       </w:r>
     </w:p>
     <w:p>
@@ -1452,7 +1429,7 @@
         <w:pStyle w:val="ListParagraph"/>
         <w:numPr>
           <w:ilvl w:val="0"/>
-          <w:numId w:val="1"/>
+          <w:numId w:val="4"/>
         </w:numPr>
         <w:rPr>
           <w:lang w:val="en-US"/>
@@ -1462,7 +1439,31 @@
         <w:rPr>
           <w:lang w:val="en-US"/>
         </w:rPr>
-        <w:t>Connect to an open server</w:t>
+        <w:t>Make sure you have a Windows c</w:t>
+      </w:r>
+      <w:r>
+        <w:rPr>
+          <w:lang w:val="en-US"/>
+        </w:rPr>
+        <w:t>omputer with .NET 4.5 installed, and that it is connected to the same network as the device running the android application.</w:t>
+      </w:r>
+    </w:p>
+    <w:p>
+      <w:pPr>
+        <w:pStyle w:val="Heading3"/>
+        <w:rPr>
+          <w:i/>
+          <w:iCs/>
+          <w:lang w:val="en-US"/>
+        </w:rPr>
+      </w:pPr>
+      <w:r>
+        <w:rPr>
+          <w:i/>
+          <w:iCs/>
+          <w:lang w:val="en-US"/>
+        </w:rPr>
+        <w:t xml:space="preserve">To get started: </w:t>
       </w:r>
     </w:p>
     <w:p>
@@ -1470,7 +1471,7 @@
         <w:pStyle w:val="ListParagraph"/>
         <w:numPr>
           <w:ilvl w:val="0"/>
-          <w:numId w:val="1"/>
+          <w:numId w:val="4"/>
         </w:numPr>
         <w:rPr>
           <w:lang w:val="en-US"/>
@@ -1480,21 +1481,30 @@
         <w:rPr>
           <w:lang w:val="en-US"/>
         </w:rPr>
-        <w:t xml:space="preserve">Send </w:t>
-      </w:r>
-      <w:r>
-        <w:rPr>
-          <w:lang w:val="en-US"/>
-        </w:rPr>
-        <w:t>touch data</w:t>
-      </w:r>
+        <w:t>C</w:t>
+      </w:r>
+      <w:r>
+        <w:rPr>
+          <w:lang w:val="en-US"/>
+        </w:rPr>
+        <w:t xml:space="preserve">lone the git repository at </w:t>
+      </w:r>
+      <w:hyperlink r:id="rId8" w:history="1">
+        <w:r>
+          <w:rPr>
+            <w:rStyle w:val="Hyperlink"/>
+            <w:lang w:val="en-US"/>
+          </w:rPr>
+          <w:t>https://github.com/gustavAR/Spang</w:t>
+        </w:r>
+      </w:hyperlink>
     </w:p>
     <w:p>
       <w:pPr>
         <w:pStyle w:val="ListParagraph"/>
         <w:numPr>
           <w:ilvl w:val="0"/>
-          <w:numId w:val="1"/>
+          <w:numId w:val="4"/>
         </w:numPr>
         <w:rPr>
           <w:lang w:val="en-US"/>
@@ -1504,7 +1514,73 @@
         <w:rPr>
           <w:lang w:val="en-US"/>
         </w:rPr>
-        <w:t>Send sensor data</w:t>
+        <w:t>Import the following projects</w:t>
+      </w:r>
+      <w:r>
+        <w:rPr>
+          <w:lang w:val="en-US"/>
+        </w:rPr>
+        <w:t xml:space="preserve"> into Eclipse</w:t>
+      </w:r>
+      <w:r>
+        <w:rPr>
+          <w:lang w:val="en-US"/>
+        </w:rPr>
+        <w:t>:</w:t>
+      </w:r>
+    </w:p>
+    <w:p>
+      <w:pPr>
+        <w:pStyle w:val="ListParagraph"/>
+        <w:numPr>
+          <w:ilvl w:val="1"/>
+          <w:numId w:val="4"/>
+        </w:numPr>
+        <w:rPr>
+          <w:lang w:val="en-US"/>
+        </w:rPr>
+      </w:pPr>
+      <w:r>
+        <w:rPr>
+          <w:lang w:val="en-US"/>
+        </w:rPr>
+        <w:t>Spang-core (for API)</w:t>
+      </w:r>
+    </w:p>
+    <w:p>
+      <w:pPr>
+        <w:pStyle w:val="ListParagraph"/>
+        <w:numPr>
+          <w:ilvl w:val="1"/>
+          <w:numId w:val="4"/>
+        </w:numPr>
+        <w:rPr>
+          <w:lang w:val="en-US"/>
+        </w:rPr>
+      </w:pPr>
+      <w:r>
+        <w:rPr>
+          <w:lang w:val="en-US"/>
+        </w:rPr>
+        <w:t>Spang-mobile-MainActivity (for android application)</w:t>
+      </w:r>
+    </w:p>
+    <w:p>
+      <w:pPr>
+        <w:pStyle w:val="ListParagraph"/>
+        <w:numPr>
+          <w:ilvl w:val="1"/>
+          <w:numId w:val="4"/>
+        </w:numPr>
+        <w:rPr>
+          <w:lang w:val="en-US"/>
+        </w:rPr>
+      </w:pPr>
+      <w:r>
+        <w:rPr>
+          <w:lang w:val="en-US"/>
+        </w:rPr>
+        <w:t>Spang-core-tests (for tests)</w:t>
       </w:r>
     </w:p>
     <w:p>
@@ -1512,7 +1588,7 @@
         <w:pStyle w:val="ListParagraph"/>
         <w:numPr>
           <w:ilvl w:val="0"/>
-          <w:numId w:val="1"/>
+          <w:numId w:val="4"/>
         </w:numPr>
         <w:rPr>
           <w:lang w:val="en-US"/>
@@ -1522,7 +1598,49 @@
         <w:rPr>
           <w:lang w:val="en-US"/>
         </w:rPr>
-        <w:t>Send hardware button data</w:t>
+        <w:t>Setup buildpaths using preferences</w:t>
+      </w:r>
+      <w:r>
+        <w:rPr>
+          <w:lang w:val="en-US"/>
+        </w:rPr>
+        <w:sym w:font="Wingdings" w:char="F0E0"/>
+      </w:r>
+      <w:r>
+        <w:rPr>
+          <w:lang w:val="en-US"/>
+        </w:rPr>
+        <w:t>android</w:t>
+      </w:r>
+      <w:r>
+        <w:rPr>
+          <w:lang w:val="en-US"/>
+        </w:rPr>
+        <w:sym w:font="Wingdings" w:char="F0E0"/>
+      </w:r>
+      <w:r>
+        <w:rPr>
+          <w:lang w:val="en-US"/>
+        </w:rPr>
+        <w:t>add library in spang-mobile-MainActivity and add the Spang-core project.</w:t>
+      </w:r>
+    </w:p>
+    <w:p>
+      <w:pPr>
+        <w:pStyle w:val="Heading3"/>
+        <w:rPr>
+          <w:i/>
+          <w:iCs/>
+          <w:lang w:val="en-US"/>
+        </w:rPr>
+      </w:pPr>
+      <w:r>
+        <w:rPr>
+          <w:i/>
+          <w:iCs/>
+          <w:lang w:val="en-US"/>
+        </w:rPr>
+        <w:t>To run the tests:</w:t>
       </w:r>
     </w:p>
     <w:p>
@@ -1530,30 +1648,54 @@
         <w:pStyle w:val="ListParagraph"/>
         <w:numPr>
           <w:ilvl w:val="0"/>
-          <w:numId w:val="1"/>
+          <w:numId w:val="6"/>
         </w:numPr>
         <w:rPr>
-          <w:lang w:val="en-US"/>
-        </w:rPr>
-      </w:pPr>
-      <w:r>
-        <w:rPr>
-          <w:lang w:val="en-US"/>
-        </w:rPr>
-        <w:t>Send text data</w:t>
-      </w:r>
-    </w:p>
-    <w:p>
-      <w:pPr>
-        <w:rPr>
-          <w:lang w:val="en-US"/>
-        </w:rPr>
-      </w:pPr>
-      <w:r>
-        <w:rPr>
-          <w:lang w:val="en-US"/>
-        </w:rPr>
-        <w:t>Use the computer-side API to</w:t>
+          <w:iCs/>
+          <w:lang w:val="en-US"/>
+        </w:rPr>
+      </w:pPr>
+      <w:r>
+        <w:rPr>
+          <w:iCs/>
+          <w:lang w:val="en-US"/>
+        </w:rPr>
+        <w:t>Right</w:t>
+      </w:r>
+      <w:r>
+        <w:rPr>
+          <w:iCs/>
+          <w:lang w:val="en-US"/>
+        </w:rPr>
+        <w:t xml:space="preserve"> </w:t>
+      </w:r>
+      <w:r>
+        <w:rPr>
+          <w:iCs/>
+          <w:lang w:val="en-US"/>
+        </w:rPr>
+        <w:t xml:space="preserve">click </w:t>
+      </w:r>
+      <w:r>
+        <w:rPr>
+          <w:iCs/>
+          <w:lang w:val="en-US"/>
+        </w:rPr>
+        <w:t>Spang-</w:t>
+      </w:r>
+      <w:r>
+        <w:rPr>
+          <w:iCs/>
+          <w:lang w:val="en-US"/>
+        </w:rPr>
+        <w:t>core</w:t>
+      </w:r>
+      <w:r>
+        <w:rPr>
+          <w:iCs/>
+          <w:lang w:val="en-US"/>
+        </w:rPr>
+        <w:t>-tests and choose to run as a JUnit test.</w:t>
       </w:r>
     </w:p>
     <w:p>
@@ -1561,17 +1703,19 @@
         <w:pStyle w:val="ListParagraph"/>
         <w:numPr>
           <w:ilvl w:val="0"/>
-          <w:numId w:val="2"/>
+          <w:numId w:val="6"/>
         </w:numPr>
         <w:rPr>
-          <w:lang w:val="en-US"/>
-        </w:rPr>
-      </w:pPr>
-      <w:r>
-        <w:rPr>
-          <w:lang w:val="en-US"/>
-        </w:rPr>
-        <w:t>Easily access all values transmitted from the sensors</w:t>
+          <w:iCs/>
+          <w:lang w:val="en-US"/>
+        </w:rPr>
+      </w:pPr>
+      <w:r>
+        <w:rPr>
+          <w:iCs/>
+          <w:lang w:val="en-US"/>
+        </w:rPr>
+        <w:t>Make sure the tests are built using the eclipse unit test settings and not the android unit test settings.</w:t>
       </w:r>
     </w:p>
     <w:p>
@@ -1579,40 +1723,47 @@
         <w:pStyle w:val="ListParagraph"/>
         <w:numPr>
           <w:ilvl w:val="0"/>
-          <w:numId w:val="2"/>
+          <w:numId w:val="6"/>
         </w:numPr>
         <w:rPr>
-          <w:lang w:val="en-US"/>
-        </w:rPr>
-      </w:pPr>
-      <w:r>
-        <w:rPr>
-          <w:lang w:val="en-US"/>
-        </w:rPr>
-        <w:t>Interact with the OS (currently only Microsoft Windows™)</w:t>
-      </w:r>
-      <w:r>
-        <w:rPr>
-          <w:lang w:val="en-US"/>
-        </w:rPr>
-        <w:t>, sending e.g. mouse movement or sound volume change.</w:t>
+          <w:iCs/>
+          <w:lang w:val="en-US"/>
+        </w:rPr>
+      </w:pPr>
+      <w:r>
+        <w:rPr>
+          <w:iCs/>
+          <w:lang w:val="en-US"/>
+        </w:rPr>
+        <w:t>The test will be run</w:t>
       </w:r>
     </w:p>
     <w:p>
       <w:pPr>
-        <w:pStyle w:val="Heading2"/>
-        <w:rPr>
-          <w:lang w:val="en-US"/>
-        </w:rPr>
-      </w:pPr>
-      <w:bookmarkStart w:id="3" w:name="_Toc338709035"/>
-      <w:r>
-        <w:rPr>
-          <w:lang w:val="en-US"/>
-        </w:rPr>
-        <w:t>What you cannot do</w:t>
-      </w:r>
-      <w:bookmarkEnd w:id="3"/>
+        <w:pStyle w:val="Heading3"/>
+        <w:rPr>
+          <w:lang w:val="en-US"/>
+        </w:rPr>
+      </w:pPr>
+      <w:bookmarkStart w:id="2" w:name="_Toc338709034"/>
+      <w:r>
+        <w:rPr>
+          <w:lang w:val="en-US"/>
+        </w:rPr>
+        <w:t xml:space="preserve">To </w:t>
+      </w:r>
+      <w:r>
+        <w:rPr>
+          <w:lang w:val="en-US"/>
+        </w:rPr>
+        <w:t>run</w:t>
+      </w:r>
+      <w:r>
+        <w:rPr>
+          <w:lang w:val="en-US"/>
+        </w:rPr>
+        <w:t xml:space="preserve"> the program:</w:t>
+      </w:r>
     </w:p>
     <w:p>
       <w:pPr>
@@ -1624,19 +1775,29 @@
         <w:rPr>
           <w:lang w:val="en-US"/>
         </w:rPr>
-        <w:t xml:space="preserve">Anything could be possible by adding your own code to the Spang </w:t>
-      </w:r>
-      <w:r>
-        <w:rPr>
-          <w:lang w:val="en-US"/>
-        </w:rPr>
-        <w:t>API;</w:t>
-      </w:r>
-      <w:r>
-        <w:rPr>
-          <w:lang w:val="en-US"/>
-        </w:rPr>
-        <w:t xml:space="preserve"> the only limit is your creativity.</w:t>
+        <w:t xml:space="preserve">Right click </w:t>
+      </w:r>
+      <w:r>
+        <w:rPr>
+          <w:iCs/>
+          <w:lang w:val="en-US"/>
+        </w:rPr>
+        <w:t>Spang-mobile</w:t>
+      </w:r>
+      <w:r>
+        <w:rPr>
+          <w:iCs/>
+          <w:lang w:val="en-US"/>
+        </w:rPr>
+        <w:t>-MainActivity and select run as android application</w:t>
+      </w:r>
+      <w:bookmarkEnd w:id="2"/>
+      <w:r>
+        <w:rPr>
+          <w:iCs/>
+          <w:lang w:val="en-US"/>
+        </w:rPr>
+        <w:t>.</w:t>
       </w:r>
     </w:p>
     <w:sectPr>
@@ -1767,6 +1928,178 @@
     </w:lvl>
   </w:abstractNum>
   <w:abstractNum w:abstractNumId="1">
+    <w:nsid w:val="17FF5493"/>
+    <w:multiLevelType w:val="hybridMultilevel"/>
+    <w:tmpl w:val="8AA45BC0"/>
+    <w:lvl w:ilvl="0" w:tplc="041D000F">
+      <w:start w:val="1"/>
+      <w:numFmt w:val="decimal"/>
+      <w:lvlText w:val="%1."/>
+      <w:lvlJc w:val="left"/>
+      <w:pPr>
+        <w:ind w:left="720" w:hanging="360"/>
+      </w:pPr>
+    </w:lvl>
+    <w:lvl w:ilvl="1" w:tplc="041D0019" w:tentative="1">
+      <w:start w:val="1"/>
+      <w:numFmt w:val="lowerLetter"/>
+      <w:lvlText w:val="%2."/>
+      <w:lvlJc w:val="left"/>
+      <w:pPr>
+        <w:ind w:left="1440" w:hanging="360"/>
+      </w:pPr>
+    </w:lvl>
+    <w:lvl w:ilvl="2" w:tplc="041D001B" w:tentative="1">
+      <w:start w:val="1"/>
+      <w:numFmt w:val="lowerRoman"/>
+      <w:lvlText w:val="%3."/>
+      <w:lvlJc w:val="right"/>
+      <w:pPr>
+        <w:ind w:left="2160" w:hanging="180"/>
+      </w:pPr>
+    </w:lvl>
+    <w:lvl w:ilvl="3" w:tplc="041D000F" w:tentative="1">
+      <w:start w:val="1"/>
+      <w:numFmt w:val="decimal"/>
+      <w:lvlText w:val="%4."/>
+      <w:lvlJc w:val="left"/>
+      <w:pPr>
+        <w:ind w:left="2880" w:hanging="360"/>
+      </w:pPr>
+    </w:lvl>
+    <w:lvl w:ilvl="4" w:tplc="041D0019" w:tentative="1">
+      <w:start w:val="1"/>
+      <w:numFmt w:val="lowerLetter"/>
+      <w:lvlText w:val="%5."/>
+      <w:lvlJc w:val="left"/>
+      <w:pPr>
+        <w:ind w:left="3600" w:hanging="360"/>
+      </w:pPr>
+    </w:lvl>
+    <w:lvl w:ilvl="5" w:tplc="041D001B" w:tentative="1">
+      <w:start w:val="1"/>
+      <w:numFmt w:val="lowerRoman"/>
+      <w:lvlText w:val="%6."/>
+      <w:lvlJc w:val="right"/>
+      <w:pPr>
+        <w:ind w:left="4320" w:hanging="180"/>
+      </w:pPr>
+    </w:lvl>
+    <w:lvl w:ilvl="6" w:tplc="041D000F" w:tentative="1">
+      <w:start w:val="1"/>
+      <w:numFmt w:val="decimal"/>
+      <w:lvlText w:val="%7."/>
+      <w:lvlJc w:val="left"/>
+      <w:pPr>
+        <w:ind w:left="5040" w:hanging="360"/>
+      </w:pPr>
+    </w:lvl>
+    <w:lvl w:ilvl="7" w:tplc="041D0019" w:tentative="1">
+      <w:start w:val="1"/>
+      <w:numFmt w:val="lowerLetter"/>
+      <w:lvlText w:val="%8."/>
+      <w:lvlJc w:val="left"/>
+      <w:pPr>
+        <w:ind w:left="5760" w:hanging="360"/>
+      </w:pPr>
+    </w:lvl>
+    <w:lvl w:ilvl="8" w:tplc="041D001B" w:tentative="1">
+      <w:start w:val="1"/>
+      <w:numFmt w:val="lowerRoman"/>
+      <w:lvlText w:val="%9."/>
+      <w:lvlJc w:val="right"/>
+      <w:pPr>
+        <w:ind w:left="6480" w:hanging="180"/>
+      </w:pPr>
+    </w:lvl>
+  </w:abstractNum>
+  <w:abstractNum w:abstractNumId="2">
+    <w:nsid w:val="19230F01"/>
+    <w:multiLevelType w:val="hybridMultilevel"/>
+    <w:tmpl w:val="A4329F90"/>
+    <w:lvl w:ilvl="0" w:tplc="041D000F">
+      <w:start w:val="1"/>
+      <w:numFmt w:val="decimal"/>
+      <w:lvlText w:val="%1."/>
+      <w:lvlJc w:val="left"/>
+      <w:pPr>
+        <w:ind w:left="720" w:hanging="360"/>
+      </w:pPr>
+    </w:lvl>
+    <w:lvl w:ilvl="1" w:tplc="041D0019" w:tentative="1">
+      <w:start w:val="1"/>
+      <w:numFmt w:val="lowerLetter"/>
+      <w:lvlText w:val="%2."/>
+      <w:lvlJc w:val="left"/>
+      <w:pPr>
+        <w:ind w:left="1440" w:hanging="360"/>
+      </w:pPr>
+    </w:lvl>
+    <w:lvl w:ilvl="2" w:tplc="041D001B" w:tentative="1">
+      <w:start w:val="1"/>
+      <w:numFmt w:val="lowerRoman"/>
+      <w:lvlText w:val="%3."/>
+      <w:lvlJc w:val="right"/>
+      <w:pPr>
+        <w:ind w:left="2160" w:hanging="180"/>
+      </w:pPr>
+    </w:lvl>
+    <w:lvl w:ilvl="3" w:tplc="041D000F" w:tentative="1">
+      <w:start w:val="1"/>
+      <w:numFmt w:val="decimal"/>
+      <w:lvlText w:val="%4."/>
+      <w:lvlJc w:val="left"/>
+      <w:pPr>
+        <w:ind w:left="2880" w:hanging="360"/>
+      </w:pPr>
+    </w:lvl>
+    <w:lvl w:ilvl="4" w:tplc="041D0019" w:tentative="1">
+      <w:start w:val="1"/>
+      <w:numFmt w:val="lowerLetter"/>
+      <w:lvlText w:val="%5."/>
+      <w:lvlJc w:val="left"/>
+      <w:pPr>
+        <w:ind w:left="3600" w:hanging="360"/>
+      </w:pPr>
+    </w:lvl>
+    <w:lvl w:ilvl="5" w:tplc="041D001B" w:tentative="1">
+      <w:start w:val="1"/>
+      <w:numFmt w:val="lowerRoman"/>
+      <w:lvlText w:val="%6."/>
+      <w:lvlJc w:val="right"/>
+      <w:pPr>
+        <w:ind w:left="4320" w:hanging="180"/>
+      </w:pPr>
+    </w:lvl>
+    <w:lvl w:ilvl="6" w:tplc="041D000F" w:tentative="1">
+      <w:start w:val="1"/>
+      <w:numFmt w:val="decimal"/>
+      <w:lvlText w:val="%7."/>
+      <w:lvlJc w:val="left"/>
+      <w:pPr>
+        <w:ind w:left="5040" w:hanging="360"/>
+      </w:pPr>
+    </w:lvl>
+    <w:lvl w:ilvl="7" w:tplc="041D0019" w:tentative="1">
+      <w:start w:val="1"/>
+      <w:numFmt w:val="lowerLetter"/>
+      <w:lvlText w:val="%8."/>
+      <w:lvlJc w:val="left"/>
+      <w:pPr>
+        <w:ind w:left="5760" w:hanging="360"/>
+      </w:pPr>
+    </w:lvl>
+    <w:lvl w:ilvl="8" w:tplc="041D001B" w:tentative="1">
+      <w:start w:val="1"/>
+      <w:numFmt w:val="lowerRoman"/>
+      <w:lvlText w:val="%9."/>
+      <w:lvlJc w:val="right"/>
+      <w:pPr>
+        <w:ind w:left="6480" w:hanging="180"/>
+      </w:pPr>
+    </w:lvl>
+  </w:abstractNum>
+  <w:abstractNum w:abstractNumId="3">
     <w:nsid w:val="2AA12D1B"/>
     <w:multiLevelType w:val="hybridMultilevel"/>
     <w:tmpl w:val="54444254"/>
@@ -1879,7 +2212,7 @@
       </w:rPr>
     </w:lvl>
   </w:abstractNum>
-  <w:abstractNum w:abstractNumId="2">
+  <w:abstractNum w:abstractNumId="4">
     <w:nsid w:val="33CD7B63"/>
     <w:multiLevelType w:val="hybridMultilevel"/>
     <w:tmpl w:val="A1E42020"/>
@@ -1992,14 +2325,201 @@
       </w:rPr>
     </w:lvl>
   </w:abstractNum>
+  <w:abstractNum w:abstractNumId="5">
+    <w:nsid w:val="6DE40E4B"/>
+    <w:multiLevelType w:val="hybridMultilevel"/>
+    <w:tmpl w:val="1EAC1236"/>
+    <w:lvl w:ilvl="0" w:tplc="041D000F">
+      <w:start w:val="1"/>
+      <w:numFmt w:val="decimal"/>
+      <w:lvlText w:val="%1."/>
+      <w:lvlJc w:val="left"/>
+      <w:pPr>
+        <w:ind w:left="720" w:hanging="360"/>
+      </w:pPr>
+    </w:lvl>
+    <w:lvl w:ilvl="1" w:tplc="041D0019" w:tentative="1">
+      <w:start w:val="1"/>
+      <w:numFmt w:val="lowerLetter"/>
+      <w:lvlText w:val="%2."/>
+      <w:lvlJc w:val="left"/>
+      <w:pPr>
+        <w:ind w:left="1440" w:hanging="360"/>
+      </w:pPr>
+    </w:lvl>
+    <w:lvl w:ilvl="2" w:tplc="041D001B" w:tentative="1">
+      <w:start w:val="1"/>
+      <w:numFmt w:val="lowerRoman"/>
+      <w:lvlText w:val="%3."/>
+      <w:lvlJc w:val="right"/>
+      <w:pPr>
+        <w:ind w:left="2160" w:hanging="180"/>
+      </w:pPr>
+    </w:lvl>
+    <w:lvl w:ilvl="3" w:tplc="041D000F" w:tentative="1">
+      <w:start w:val="1"/>
+      <w:numFmt w:val="decimal"/>
+      <w:lvlText w:val="%4."/>
+      <w:lvlJc w:val="left"/>
+      <w:pPr>
+        <w:ind w:left="2880" w:hanging="360"/>
+      </w:pPr>
+    </w:lvl>
+    <w:lvl w:ilvl="4" w:tplc="041D0019" w:tentative="1">
+      <w:start w:val="1"/>
+      <w:numFmt w:val="lowerLetter"/>
+      <w:lvlText w:val="%5."/>
+      <w:lvlJc w:val="left"/>
+      <w:pPr>
+        <w:ind w:left="3600" w:hanging="360"/>
+      </w:pPr>
+    </w:lvl>
+    <w:lvl w:ilvl="5" w:tplc="041D001B" w:tentative="1">
+      <w:start w:val="1"/>
+      <w:numFmt w:val="lowerRoman"/>
+      <w:lvlText w:val="%6."/>
+      <w:lvlJc w:val="right"/>
+      <w:pPr>
+        <w:ind w:left="4320" w:hanging="180"/>
+      </w:pPr>
+    </w:lvl>
+    <w:lvl w:ilvl="6" w:tplc="041D000F" w:tentative="1">
+      <w:start w:val="1"/>
+      <w:numFmt w:val="decimal"/>
+      <w:lvlText w:val="%7."/>
+      <w:lvlJc w:val="left"/>
+      <w:pPr>
+        <w:ind w:left="5040" w:hanging="360"/>
+      </w:pPr>
+    </w:lvl>
+    <w:lvl w:ilvl="7" w:tplc="041D0019" w:tentative="1">
+      <w:start w:val="1"/>
+      <w:numFmt w:val="lowerLetter"/>
+      <w:lvlText w:val="%8."/>
+      <w:lvlJc w:val="left"/>
+      <w:pPr>
+        <w:ind w:left="5760" w:hanging="360"/>
+      </w:pPr>
+    </w:lvl>
+    <w:lvl w:ilvl="8" w:tplc="041D001B" w:tentative="1">
+      <w:start w:val="1"/>
+      <w:numFmt w:val="lowerRoman"/>
+      <w:lvlText w:val="%9."/>
+      <w:lvlJc w:val="right"/>
+      <w:pPr>
+        <w:ind w:left="6480" w:hanging="180"/>
+      </w:pPr>
+    </w:lvl>
+  </w:abstractNum>
+  <w:abstractNum w:abstractNumId="6">
+    <w:nsid w:val="7712509E"/>
+    <w:multiLevelType w:val="hybridMultilevel"/>
+    <w:tmpl w:val="13982C10"/>
+    <w:lvl w:ilvl="0" w:tplc="041D000F">
+      <w:start w:val="1"/>
+      <w:numFmt w:val="decimal"/>
+      <w:lvlText w:val="%1."/>
+      <w:lvlJc w:val="left"/>
+      <w:pPr>
+        <w:ind w:left="720" w:hanging="360"/>
+      </w:pPr>
+    </w:lvl>
+    <w:lvl w:ilvl="1" w:tplc="041D0001">
+      <w:start w:val="1"/>
+      <w:numFmt w:val="bullet"/>
+      <w:lvlText w:val=""/>
+      <w:lvlJc w:val="left"/>
+      <w:pPr>
+        <w:ind w:left="1440" w:hanging="360"/>
+      </w:pPr>
+      <w:rPr>
+        <w:rFonts w:ascii="Symbol" w:hAnsi="Symbol" w:hint="default"/>
+      </w:rPr>
+    </w:lvl>
+    <w:lvl w:ilvl="2" w:tplc="041D001B" w:tentative="1">
+      <w:start w:val="1"/>
+      <w:numFmt w:val="lowerRoman"/>
+      <w:lvlText w:val="%3."/>
+      <w:lvlJc w:val="right"/>
+      <w:pPr>
+        <w:ind w:left="2160" w:hanging="180"/>
+      </w:pPr>
+    </w:lvl>
+    <w:lvl w:ilvl="3" w:tplc="041D000F" w:tentative="1">
+      <w:start w:val="1"/>
+      <w:numFmt w:val="decimal"/>
+      <w:lvlText w:val="%4."/>
+      <w:lvlJc w:val="left"/>
+      <w:pPr>
+        <w:ind w:left="2880" w:hanging="360"/>
+      </w:pPr>
+    </w:lvl>
+    <w:lvl w:ilvl="4" w:tplc="041D0019" w:tentative="1">
+      <w:start w:val="1"/>
+      <w:numFmt w:val="lowerLetter"/>
+      <w:lvlText w:val="%5."/>
+      <w:lvlJc w:val="left"/>
+      <w:pPr>
+        <w:ind w:left="3600" w:hanging="360"/>
+      </w:pPr>
+    </w:lvl>
+    <w:lvl w:ilvl="5" w:tplc="041D001B" w:tentative="1">
+      <w:start w:val="1"/>
+      <w:numFmt w:val="lowerRoman"/>
+      <w:lvlText w:val="%6."/>
+      <w:lvlJc w:val="right"/>
+      <w:pPr>
+        <w:ind w:left="4320" w:hanging="180"/>
+      </w:pPr>
+    </w:lvl>
+    <w:lvl w:ilvl="6" w:tplc="041D000F" w:tentative="1">
+      <w:start w:val="1"/>
+      <w:numFmt w:val="decimal"/>
+      <w:lvlText w:val="%7."/>
+      <w:lvlJc w:val="left"/>
+      <w:pPr>
+        <w:ind w:left="5040" w:hanging="360"/>
+      </w:pPr>
+    </w:lvl>
+    <w:lvl w:ilvl="7" w:tplc="041D0019" w:tentative="1">
+      <w:start w:val="1"/>
+      <w:numFmt w:val="lowerLetter"/>
+      <w:lvlText w:val="%8."/>
+      <w:lvlJc w:val="left"/>
+      <w:pPr>
+        <w:ind w:left="5760" w:hanging="360"/>
+      </w:pPr>
+    </w:lvl>
+    <w:lvl w:ilvl="8" w:tplc="041D001B" w:tentative="1">
+      <w:start w:val="1"/>
+      <w:numFmt w:val="lowerRoman"/>
+      <w:lvlText w:val="%9."/>
+      <w:lvlJc w:val="right"/>
+      <w:pPr>
+        <w:ind w:left="6480" w:hanging="180"/>
+      </w:pPr>
+    </w:lvl>
+  </w:abstractNum>
   <w:num w:numId="1">
-    <w:abstractNumId w:val="1"/>
+    <w:abstractNumId w:val="3"/>
   </w:num>
   <w:num w:numId="2">
-    <w:abstractNumId w:val="2"/>
+    <w:abstractNumId w:val="4"/>
   </w:num>
   <w:num w:numId="3">
     <w:abstractNumId w:val="0"/>
+  </w:num>
+  <w:num w:numId="4">
+    <w:abstractNumId w:val="6"/>
+  </w:num>
+  <w:num w:numId="5">
+    <w:abstractNumId w:val="5"/>
+  </w:num>
+  <w:num w:numId="6">
+    <w:abstractNumId w:val="2"/>
+  </w:num>
+  <w:num w:numId="7">
+    <w:abstractNumId w:val="1"/>
   </w:num>
 </w:numbering>
 </file>
@@ -2211,6 +2731,28 @@
       <w:szCs w:val="26"/>
     </w:rPr>
   </w:style>
+  <w:style w:type="paragraph" w:styleId="Heading3">
+    <w:name w:val="heading 3"/>
+    <w:basedOn w:val="Normal"/>
+    <w:next w:val="Normal"/>
+    <w:link w:val="Heading3Char"/>
+    <w:uiPriority w:val="9"/>
+    <w:unhideWhenUsed/>
+    <w:qFormat/>
+    <w:rsid w:val="00557B5C"/>
+    <w:pPr>
+      <w:keepNext/>
+      <w:keepLines/>
+      <w:spacing w:before="200" w:after="0"/>
+      <w:outlineLvl w:val="2"/>
+    </w:pPr>
+    <w:rPr>
+      <w:rFonts w:asciiTheme="majorHAnsi" w:eastAsiaTheme="majorEastAsia" w:hAnsiTheme="majorHAnsi" w:cstheme="majorBidi"/>
+      <w:b/>
+      <w:bCs/>
+      <w:color w:val="2DA2BF" w:themeColor="accent1"/>
+    </w:rPr>
+  </w:style>
   <w:style w:type="character" w:default="1" w:styleId="DefaultParagraphFont">
     <w:name w:val="Default Paragraph Font"/>
     <w:uiPriority w:val="1"/>
@@ -2384,6 +2926,45 @@
     <w:rPr>
       <w:color w:val="FF8119" w:themeColor="hyperlink"/>
       <w:u w:val="single"/>
+    </w:rPr>
+  </w:style>
+  <w:style w:type="character" w:styleId="IntenseEmphasis">
+    <w:name w:val="Intense Emphasis"/>
+    <w:basedOn w:val="DefaultParagraphFont"/>
+    <w:uiPriority w:val="21"/>
+    <w:qFormat/>
+    <w:rsid w:val="00A10BF2"/>
+    <w:rPr>
+      <w:b/>
+      <w:bCs/>
+      <w:i/>
+      <w:iCs/>
+      <w:color w:val="2DA2BF" w:themeColor="accent1"/>
+    </w:rPr>
+  </w:style>
+  <w:style w:type="character" w:styleId="SubtleEmphasis">
+    <w:name w:val="Subtle Emphasis"/>
+    <w:basedOn w:val="DefaultParagraphFont"/>
+    <w:uiPriority w:val="19"/>
+    <w:qFormat/>
+    <w:rsid w:val="00A10BF2"/>
+    <w:rPr>
+      <w:i/>
+      <w:iCs/>
+      <w:color w:val="808080" w:themeColor="text1" w:themeTint="7F"/>
+    </w:rPr>
+  </w:style>
+  <w:style w:type="character" w:customStyle="1" w:styleId="Heading3Char">
+    <w:name w:val="Heading 3 Char"/>
+    <w:basedOn w:val="DefaultParagraphFont"/>
+    <w:link w:val="Heading3"/>
+    <w:uiPriority w:val="9"/>
+    <w:rsid w:val="00557B5C"/>
+    <w:rPr>
+      <w:rFonts w:asciiTheme="majorHAnsi" w:eastAsiaTheme="majorEastAsia" w:hAnsiTheme="majorHAnsi" w:cstheme="majorBidi"/>
+      <w:b/>
+      <w:bCs/>
+      <w:color w:val="2DA2BF" w:themeColor="accent1"/>
     </w:rPr>
   </w:style>
 </w:styles>
@@ -2596,6 +3177,28 @@
       <w:szCs w:val="26"/>
     </w:rPr>
   </w:style>
+  <w:style w:type="paragraph" w:styleId="Heading3">
+    <w:name w:val="heading 3"/>
+    <w:basedOn w:val="Normal"/>
+    <w:next w:val="Normal"/>
+    <w:link w:val="Heading3Char"/>
+    <w:uiPriority w:val="9"/>
+    <w:unhideWhenUsed/>
+    <w:qFormat/>
+    <w:rsid w:val="00557B5C"/>
+    <w:pPr>
+      <w:keepNext/>
+      <w:keepLines/>
+      <w:spacing w:before="200" w:after="0"/>
+      <w:outlineLvl w:val="2"/>
+    </w:pPr>
+    <w:rPr>
+      <w:rFonts w:asciiTheme="majorHAnsi" w:eastAsiaTheme="majorEastAsia" w:hAnsiTheme="majorHAnsi" w:cstheme="majorBidi"/>
+      <w:b/>
+      <w:bCs/>
+      <w:color w:val="2DA2BF" w:themeColor="accent1"/>
+    </w:rPr>
+  </w:style>
   <w:style w:type="character" w:default="1" w:styleId="DefaultParagraphFont">
     <w:name w:val="Default Paragraph Font"/>
     <w:uiPriority w:val="1"/>
@@ -2769,6 +3372,45 @@
     <w:rPr>
       <w:color w:val="FF8119" w:themeColor="hyperlink"/>
       <w:u w:val="single"/>
+    </w:rPr>
+  </w:style>
+  <w:style w:type="character" w:styleId="IntenseEmphasis">
+    <w:name w:val="Intense Emphasis"/>
+    <w:basedOn w:val="DefaultParagraphFont"/>
+    <w:uiPriority w:val="21"/>
+    <w:qFormat/>
+    <w:rsid w:val="00A10BF2"/>
+    <w:rPr>
+      <w:b/>
+      <w:bCs/>
+      <w:i/>
+      <w:iCs/>
+      <w:color w:val="2DA2BF" w:themeColor="accent1"/>
+    </w:rPr>
+  </w:style>
+  <w:style w:type="character" w:styleId="SubtleEmphasis">
+    <w:name w:val="Subtle Emphasis"/>
+    <w:basedOn w:val="DefaultParagraphFont"/>
+    <w:uiPriority w:val="19"/>
+    <w:qFormat/>
+    <w:rsid w:val="00A10BF2"/>
+    <w:rPr>
+      <w:i/>
+      <w:iCs/>
+      <w:color w:val="808080" w:themeColor="text1" w:themeTint="7F"/>
+    </w:rPr>
+  </w:style>
+  <w:style w:type="character" w:customStyle="1" w:styleId="Heading3Char">
+    <w:name w:val="Heading 3 Char"/>
+    <w:basedOn w:val="DefaultParagraphFont"/>
+    <w:link w:val="Heading3"/>
+    <w:uiPriority w:val="9"/>
+    <w:rsid w:val="00557B5C"/>
+    <w:rPr>
+      <w:rFonts w:asciiTheme="majorHAnsi" w:eastAsiaTheme="majorEastAsia" w:hAnsiTheme="majorHAnsi" w:cstheme="majorBidi"/>
+      <w:b/>
+      <w:bCs/>
+      <w:color w:val="2DA2BF" w:themeColor="accent1"/>
     </w:rPr>
   </w:style>
 </w:styles>
@@ -3083,7 +3725,7 @@
 </file>
 
 <file path=customXml/itemProps2.xml><?xml version="1.0" encoding="utf-8"?>
-<ds:datastoreItem xmlns:ds="http://schemas.openxmlformats.org/officeDocument/2006/customXml" ds:itemID="{F532A165-765E-46A3-8B05-1E4051503B6D}">
+<ds:datastoreItem xmlns:ds="http://schemas.openxmlformats.org/officeDocument/2006/customXml" ds:itemID="{F070AB95-DEB6-44C1-B770-A49843879104}">
   <ds:schemaRefs>
     <ds:schemaRef ds:uri="http://schemas.openxmlformats.org/officeDocument/2006/bibliography"/>
   </ds:schemaRefs>

</xml_diff>